<commit_message>
Updated code for assignment 9.
</commit_message>
<xml_diff>
--- a/assignment8/Vignos_ME751_HW8_Solutions.docx
+++ b/assignment8/Vignos_ME751_HW8_Solutions.docx
@@ -3,13 +3,479 @@
 <w:document xmlns:wpc="http://schemas.microsoft.com/office/word/2010/wordprocessingCanvas" xmlns:mc="http://schemas.openxmlformats.org/markup-compatibility/2006" xmlns:o="urn:schemas-microsoft-com:office:office" xmlns:r="http://schemas.openxmlformats.org/officeDocument/2006/relationships" xmlns:m="http://schemas.openxmlformats.org/officeDocument/2006/math" xmlns:v="urn:schemas-microsoft-com:vml" xmlns:wp14="http://schemas.microsoft.com/office/word/2010/wordprocessingDrawing" xmlns:wp="http://schemas.openxmlformats.org/drawingml/2006/wordprocessingDrawing" xmlns:w10="urn:schemas-microsoft-com:office:word" xmlns:w="http://schemas.openxmlformats.org/wordprocessingml/2006/main" xmlns:w14="http://schemas.microsoft.com/office/word/2010/wordml" xmlns:w15="http://schemas.microsoft.com/office/word/2012/wordml" xmlns:wpg="http://schemas.microsoft.com/office/word/2010/wordprocessingGroup" xmlns:wpi="http://schemas.microsoft.com/office/word/2010/wordprocessingInk" xmlns:wne="http://schemas.microsoft.com/office/word/2006/wordml" xmlns:wps="http://schemas.microsoft.com/office/word/2010/wordprocessingShape" mc:Ignorable="w14 w15 wp14">
   <w:body>
     <w:p>
+      <w:pPr>
+        <w:spacing w:after="0"/>
+        <w:rPr>
+          <w:rFonts w:ascii="Arial" w:hAnsi="Arial" w:cs="Arial"/>
+          <w:b/>
+        </w:rPr>
+      </w:pPr>
+      <w:r>
+        <w:rPr>
+          <w:rFonts w:ascii="Arial" w:hAnsi="Arial" w:cs="Arial"/>
+          <w:b/>
+        </w:rPr>
+        <w:t>Problem 1:</w:t>
+      </w:r>
+    </w:p>
+    <w:p>
+      <w:pPr>
+        <w:spacing w:after="0"/>
+        <w:rPr>
+          <w:rFonts w:ascii="Arial" w:hAnsi="Arial" w:cs="Arial"/>
+        </w:rPr>
+      </w:pPr>
+      <w:r>
+        <w:rPr>
+          <w:rFonts w:ascii="Arial" w:hAnsi="Arial" w:cs="Arial"/>
+        </w:rPr>
+        <w:t>Step size  = 10</w:t>
+      </w:r>
+      <w:r>
+        <w:rPr>
+          <w:rFonts w:ascii="Arial" w:hAnsi="Arial" w:cs="Arial"/>
+          <w:vertAlign w:val="superscript"/>
+        </w:rPr>
+        <w:t>-2</w:t>
+      </w:r>
+      <w:r>
+        <w:rPr>
+          <w:rFonts w:ascii="Arial" w:hAnsi="Arial" w:cs="Arial"/>
+        </w:rPr>
+        <w:t xml:space="preserve">. Time for entire simulation = </w:t>
+      </w:r>
+      <w:r>
+        <w:rPr>
+          <w:rFonts w:ascii="Arial" w:hAnsi="Arial" w:cs="Arial"/>
+        </w:rPr>
+        <w:t>28.87</w:t>
+      </w:r>
+      <w:r>
+        <w:rPr>
+          <w:rFonts w:ascii="Arial" w:hAnsi="Arial" w:cs="Arial"/>
+        </w:rPr>
+        <w:t xml:space="preserve"> seconds.</w:t>
+      </w:r>
+    </w:p>
+    <w:p>
+      <w:pPr>
+        <w:spacing w:after="0"/>
+        <w:rPr>
+          <w:rFonts w:ascii="Arial" w:hAnsi="Arial" w:cs="Arial"/>
+        </w:rPr>
+      </w:pPr>
+    </w:p>
+    <w:p>
+      <w:pPr>
+        <w:spacing w:after="0"/>
+        <w:rPr>
+          <w:rFonts w:ascii="Arial" w:hAnsi="Arial" w:cs="Arial"/>
+        </w:rPr>
+      </w:pPr>
+      <w:r>
+        <w:rPr>
+          <w:rFonts w:ascii="Arial" w:hAnsi="Arial" w:cs="Arial"/>
+        </w:rPr>
+        <w:t>Torque as a function of time with step size of 10</w:t>
+      </w:r>
+      <w:r>
+        <w:rPr>
+          <w:rFonts w:ascii="Arial" w:hAnsi="Arial" w:cs="Arial"/>
+          <w:vertAlign w:val="superscript"/>
+        </w:rPr>
+        <w:t>-2</w:t>
+      </w:r>
+      <w:r>
+        <w:rPr>
+          <w:rFonts w:ascii="Arial" w:hAnsi="Arial" w:cs="Arial"/>
+        </w:rPr>
+        <w:t>:</w:t>
+      </w:r>
+    </w:p>
+    <w:p>
+      <w:pPr>
+        <w:spacing w:after="0"/>
+        <w:jc w:val="center"/>
+        <w:rPr>
+          <w:rFonts w:ascii="Arial" w:hAnsi="Arial" w:cs="Arial"/>
+        </w:rPr>
+      </w:pPr>
+      <w:r>
+        <w:rPr>
+          <w:rFonts w:ascii="Arial" w:hAnsi="Arial" w:cs="Arial"/>
+        </w:rPr>
+        <w:drawing>
+          <wp:inline distT="0" distB="0" distL="0" distR="0" wp14:anchorId="1544912C" wp14:editId="3EFAC553">
+            <wp:extent cx="5626956" cy="2406650"/>
+            <wp:effectExtent l="0" t="0" r="0" b="0"/>
+            <wp:docPr id="1" name="Picture 1"/>
+            <wp:cNvGraphicFramePr>
+              <a:graphicFrameLocks xmlns:a="http://schemas.openxmlformats.org/drawingml/2006/main" noChangeAspect="1"/>
+            </wp:cNvGraphicFramePr>
+            <a:graphic xmlns:a="http://schemas.openxmlformats.org/drawingml/2006/main">
+              <a:graphicData uri="http://schemas.openxmlformats.org/drawingml/2006/picture">
+                <pic:pic xmlns:pic="http://schemas.openxmlformats.org/drawingml/2006/picture">
+                  <pic:nvPicPr>
+                    <pic:cNvPr id="1" name=""/>
+                    <pic:cNvPicPr/>
+                  </pic:nvPicPr>
+                  <pic:blipFill rotWithShape="1">
+                    <a:blip r:embed="rId6"/>
+                    <a:srcRect l="7906" r="8013"/>
+                    <a:stretch/>
+                  </pic:blipFill>
+                  <pic:spPr bwMode="auto">
+                    <a:xfrm>
+                      <a:off x="0" y="0"/>
+                      <a:ext cx="5630612" cy="2408214"/>
+                    </a:xfrm>
+                    <a:prstGeom prst="rect">
+                      <a:avLst/>
+                    </a:prstGeom>
+                    <a:ln>
+                      <a:noFill/>
+                    </a:ln>
+                    <a:extLst>
+                      <a:ext uri="{53640926-AAD7-44D8-BBD7-CCE9431645EC}">
+                        <a14:shadowObscured xmlns:a14="http://schemas.microsoft.com/office/drawing/2010/main"/>
+                      </a:ext>
+                    </a:extLst>
+                  </pic:spPr>
+                </pic:pic>
+              </a:graphicData>
+            </a:graphic>
+          </wp:inline>
+        </w:drawing>
+      </w:r>
+    </w:p>
+    <w:p>
+      <w:pPr>
+        <w:spacing w:after="0"/>
+        <w:jc w:val="center"/>
+        <w:rPr>
+          <w:rFonts w:ascii="Arial" w:hAnsi="Arial" w:cs="Arial"/>
+        </w:rPr>
+      </w:pPr>
+    </w:p>
+    <w:p>
+      <w:pPr>
+        <w:spacing w:after="0"/>
+        <w:rPr>
+          <w:rFonts w:ascii="Arial" w:hAnsi="Arial" w:cs="Arial"/>
+          <w:b/>
+        </w:rPr>
+      </w:pPr>
+      <w:r>
+        <w:rPr>
+          <w:rFonts w:ascii="Arial" w:hAnsi="Arial" w:cs="Arial"/>
+          <w:b/>
+        </w:rPr>
+        <w:t>Problem 2:</w:t>
+      </w:r>
+    </w:p>
+    <w:p>
+      <w:pPr>
+        <w:spacing w:after="0"/>
+        <w:rPr>
+          <w:rFonts w:ascii="Arial" w:hAnsi="Arial" w:cs="Arial"/>
+        </w:rPr>
+      </w:pPr>
+      <w:r>
+        <w:rPr>
+          <w:rFonts w:ascii="Arial" w:hAnsi="Arial" w:cs="Arial"/>
+        </w:rPr>
+        <w:t>Step size  = 10</w:t>
+      </w:r>
+      <w:r>
+        <w:rPr>
+          <w:rFonts w:ascii="Arial" w:hAnsi="Arial" w:cs="Arial"/>
+          <w:vertAlign w:val="superscript"/>
+        </w:rPr>
+        <w:t>-2</w:t>
+      </w:r>
+      <w:r>
+        <w:rPr>
+          <w:rFonts w:ascii="Arial" w:hAnsi="Arial" w:cs="Arial"/>
+        </w:rPr>
+        <w:t xml:space="preserve">. Time for entire simulation = </w:t>
+      </w:r>
+      <w:r>
+        <w:rPr>
+          <w:rFonts w:ascii="Arial" w:hAnsi="Arial" w:cs="Arial"/>
+        </w:rPr>
+        <w:t>49.2</w:t>
+      </w:r>
+      <w:r>
+        <w:rPr>
+          <w:rFonts w:ascii="Arial" w:hAnsi="Arial" w:cs="Arial"/>
+        </w:rPr>
+        <w:t>2</w:t>
+      </w:r>
+      <w:r>
+        <w:rPr>
+          <w:rFonts w:ascii="Arial" w:hAnsi="Arial" w:cs="Arial"/>
+        </w:rPr>
+        <w:t xml:space="preserve"> seconds.</w:t>
+      </w:r>
+    </w:p>
+    <w:p>
+      <w:pPr>
+        <w:spacing w:after="0"/>
+        <w:rPr>
+          <w:rFonts w:ascii="Arial" w:hAnsi="Arial" w:cs="Arial"/>
+        </w:rPr>
+      </w:pPr>
+    </w:p>
+    <w:p>
+      <w:pPr>
+        <w:spacing w:after="0"/>
+        <w:rPr>
+          <w:rFonts w:ascii="Arial" w:hAnsi="Arial" w:cs="Arial"/>
+        </w:rPr>
+      </w:pPr>
+      <w:r>
+        <w:rPr>
+          <w:rFonts w:ascii="Arial" w:hAnsi="Arial" w:cs="Arial"/>
+        </w:rPr>
+        <w:t>Results for origin of 1</w:t>
+      </w:r>
+      <w:r>
+        <w:rPr>
+          <w:rFonts w:ascii="Arial" w:hAnsi="Arial" w:cs="Arial"/>
+          <w:vertAlign w:val="superscript"/>
+        </w:rPr>
+        <w:t>st</w:t>
+      </w:r>
+      <w:r>
+        <w:rPr>
+          <w:rFonts w:ascii="Arial" w:hAnsi="Arial" w:cs="Arial"/>
+        </w:rPr>
+        <w:t xml:space="preserve"> pendulum:</w:t>
+      </w:r>
+    </w:p>
+    <w:p>
+      <w:pPr>
+        <w:spacing w:after="0"/>
+        <w:rPr>
+          <w:rFonts w:ascii="Arial" w:hAnsi="Arial" w:cs="Arial"/>
+        </w:rPr>
+      </w:pPr>
+      <w:r>
+        <w:rPr>
+          <w:rFonts w:ascii="Arial" w:hAnsi="Arial" w:cs="Arial"/>
+        </w:rPr>
+        <w:drawing>
+          <wp:inline distT="0" distB="0" distL="0" distR="0" wp14:anchorId="7C937214" wp14:editId="2A6343A8">
+            <wp:extent cx="5943600" cy="3933190"/>
+            <wp:effectExtent l="0" t="0" r="0" b="0"/>
+            <wp:docPr id="2" name="Picture 2"/>
+            <wp:cNvGraphicFramePr>
+              <a:graphicFrameLocks xmlns:a="http://schemas.openxmlformats.org/drawingml/2006/main" noChangeAspect="1"/>
+            </wp:cNvGraphicFramePr>
+            <a:graphic xmlns:a="http://schemas.openxmlformats.org/drawingml/2006/main">
+              <a:graphicData uri="http://schemas.openxmlformats.org/drawingml/2006/picture">
+                <pic:pic xmlns:pic="http://schemas.openxmlformats.org/drawingml/2006/picture">
+                  <pic:nvPicPr>
+                    <pic:cNvPr id="1" name=""/>
+                    <pic:cNvPicPr/>
+                  </pic:nvPicPr>
+                  <pic:blipFill>
+                    <a:blip r:embed="rId7"/>
+                    <a:stretch>
+                      <a:fillRect/>
+                    </a:stretch>
+                  </pic:blipFill>
+                  <pic:spPr>
+                    <a:xfrm>
+                      <a:off x="0" y="0"/>
+                      <a:ext cx="5943600" cy="3933190"/>
+                    </a:xfrm>
+                    <a:prstGeom prst="rect">
+                      <a:avLst/>
+                    </a:prstGeom>
+                  </pic:spPr>
+                </pic:pic>
+              </a:graphicData>
+            </a:graphic>
+          </wp:inline>
+        </w:drawing>
+      </w:r>
+    </w:p>
+    <w:p>
+      <w:pPr>
+        <w:spacing w:after="0"/>
+        <w:rPr>
+          <w:rFonts w:ascii="Arial" w:hAnsi="Arial" w:cs="Arial"/>
+        </w:rPr>
+      </w:pPr>
+    </w:p>
+    <w:p>
+      <w:pPr>
+        <w:spacing w:after="0"/>
+        <w:rPr>
+          <w:rFonts w:ascii="Arial" w:hAnsi="Arial" w:cs="Arial"/>
+        </w:rPr>
+      </w:pPr>
+    </w:p>
+    <w:p>
+      <w:pPr>
+        <w:spacing w:after="0"/>
+        <w:rPr>
+          <w:rFonts w:ascii="Arial" w:hAnsi="Arial" w:cs="Arial"/>
+        </w:rPr>
+      </w:pPr>
+      <w:r>
+        <w:rPr>
+          <w:rFonts w:ascii="Arial" w:hAnsi="Arial" w:cs="Arial"/>
+        </w:rPr>
+        <w:lastRenderedPageBreak/>
+        <w:t>Results for origin of 2</w:t>
+      </w:r>
+      <w:r>
+        <w:rPr>
+          <w:rFonts w:ascii="Arial" w:hAnsi="Arial" w:cs="Arial"/>
+          <w:vertAlign w:val="superscript"/>
+        </w:rPr>
+        <w:t>nd</w:t>
+      </w:r>
+      <w:r>
+        <w:rPr>
+          <w:rFonts w:ascii="Arial" w:hAnsi="Arial" w:cs="Arial"/>
+        </w:rPr>
+        <w:t xml:space="preserve"> pendulum:</w:t>
+      </w:r>
+    </w:p>
+    <w:p>
+      <w:pPr>
+        <w:spacing w:after="0"/>
+        <w:rPr>
+          <w:rFonts w:ascii="Arial" w:hAnsi="Arial" w:cs="Arial"/>
+        </w:rPr>
+      </w:pPr>
+      <w:r>
+        <w:rPr>
+          <w:rFonts w:ascii="Arial" w:hAnsi="Arial" w:cs="Arial"/>
+        </w:rPr>
+        <w:drawing>
+          <wp:inline distT="0" distB="0" distL="0" distR="0" wp14:anchorId="6A4A4E67" wp14:editId="0CDC1083">
+            <wp:extent cx="5943600" cy="3778250"/>
+            <wp:effectExtent l="0" t="0" r="0" b="0"/>
+            <wp:docPr id="3" name="Picture 3"/>
+            <wp:cNvGraphicFramePr>
+              <a:graphicFrameLocks xmlns:a="http://schemas.openxmlformats.org/drawingml/2006/main" noChangeAspect="1"/>
+            </wp:cNvGraphicFramePr>
+            <a:graphic xmlns:a="http://schemas.openxmlformats.org/drawingml/2006/main">
+              <a:graphicData uri="http://schemas.openxmlformats.org/drawingml/2006/picture">
+                <pic:pic xmlns:pic="http://schemas.openxmlformats.org/drawingml/2006/picture">
+                  <pic:nvPicPr>
+                    <pic:cNvPr id="1" name=""/>
+                    <pic:cNvPicPr/>
+                  </pic:nvPicPr>
+                  <pic:blipFill rotWithShape="1">
+                    <a:blip r:embed="rId8"/>
+                    <a:srcRect b="4952"/>
+                    <a:stretch/>
+                  </pic:blipFill>
+                  <pic:spPr bwMode="auto">
+                    <a:xfrm>
+                      <a:off x="0" y="0"/>
+                      <a:ext cx="5943600" cy="3778250"/>
+                    </a:xfrm>
+                    <a:prstGeom prst="rect">
+                      <a:avLst/>
+                    </a:prstGeom>
+                    <a:ln>
+                      <a:noFill/>
+                    </a:ln>
+                    <a:extLst>
+                      <a:ext uri="{53640926-AAD7-44D8-BBD7-CCE9431645EC}">
+                        <a14:shadowObscured xmlns:a14="http://schemas.microsoft.com/office/drawing/2010/main"/>
+                      </a:ext>
+                    </a:extLst>
+                  </pic:spPr>
+                </pic:pic>
+              </a:graphicData>
+            </a:graphic>
+          </wp:inline>
+        </w:drawing>
+      </w:r>
+    </w:p>
+    <w:p>
+      <w:pPr>
+        <w:spacing w:after="0"/>
+        <w:rPr>
+          <w:rFonts w:ascii="Arial" w:hAnsi="Arial" w:cs="Arial"/>
+        </w:rPr>
+      </w:pPr>
+    </w:p>
+    <w:p>
+      <w:pPr>
+        <w:spacing w:after="0"/>
+        <w:rPr>
+          <w:rFonts w:ascii="Arial" w:hAnsi="Arial" w:cs="Arial"/>
+        </w:rPr>
+      </w:pPr>
+      <w:r>
+        <w:rPr>
+          <w:rFonts w:ascii="Arial" w:hAnsi="Arial" w:cs="Arial"/>
+        </w:rPr>
+        <w:t>Results for violation of velocity constraint equations for revolute joint between the pendulums:</w:t>
+      </w:r>
+    </w:p>
+    <w:p>
+      <w:pPr>
+        <w:spacing w:after="0"/>
+        <w:rPr>
+          <w:rFonts w:ascii="Arial" w:hAnsi="Arial" w:cs="Arial"/>
+        </w:rPr>
+      </w:pPr>
+      <w:r>
+        <w:rPr>
+          <w:rFonts w:ascii="Arial" w:hAnsi="Arial" w:cs="Arial"/>
+        </w:rPr>
+        <w:drawing>
+          <wp:inline distT="0" distB="0" distL="0" distR="0" wp14:anchorId="768EB440" wp14:editId="6ECE9DD5">
+            <wp:extent cx="5943600" cy="3944620"/>
+            <wp:effectExtent l="0" t="0" r="0" b="0"/>
+            <wp:docPr id="4" name="Picture 4"/>
+            <wp:cNvGraphicFramePr>
+              <a:graphicFrameLocks xmlns:a="http://schemas.openxmlformats.org/drawingml/2006/main" noChangeAspect="1"/>
+            </wp:cNvGraphicFramePr>
+            <a:graphic xmlns:a="http://schemas.openxmlformats.org/drawingml/2006/main">
+              <a:graphicData uri="http://schemas.openxmlformats.org/drawingml/2006/picture">
+                <pic:pic xmlns:pic="http://schemas.openxmlformats.org/drawingml/2006/picture">
+                  <pic:nvPicPr>
+                    <pic:cNvPr id="1" name=""/>
+                    <pic:cNvPicPr/>
+                  </pic:nvPicPr>
+                  <pic:blipFill>
+                    <a:blip r:embed="rId9"/>
+                    <a:stretch>
+                      <a:fillRect/>
+                    </a:stretch>
+                  </pic:blipFill>
+                  <pic:spPr>
+                    <a:xfrm>
+                      <a:off x="0" y="0"/>
+                      <a:ext cx="5943600" cy="3944620"/>
+                    </a:xfrm>
+                    <a:prstGeom prst="rect">
+                      <a:avLst/>
+                    </a:prstGeom>
+                  </pic:spPr>
+                </pic:pic>
+              </a:graphicData>
+            </a:graphic>
+          </wp:inline>
+        </w:drawing>
+      </w:r>
       <w:bookmarkStart w:id="0" w:name="_GoBack"/>
       <w:bookmarkEnd w:id="0"/>
     </w:p>
     <w:sectPr>
-      <w:headerReference w:type="default" r:id="rId6"/>
+      <w:headerReference w:type="default" r:id="rId10"/>
       <w:pgSz w:w="12240" w:h="15840"/>
-      <w:pgMar w:top="1440" w:right="1440" w:bottom="1440" w:left="1440" w:header="720" w:footer="720" w:gutter="0"/>
+      <w:pgMar w:top="1080" w:right="1080" w:bottom="1080" w:left="1080" w:header="720" w:footer="720" w:gutter="0"/>
       <w:cols w:space="720"/>
       <w:docGrid w:linePitch="360"/>
     </w:sectPr>

</xml_diff>